<commit_message>
update python.docx from home computer
</commit_message>
<xml_diff>
--- a/literature/English/BEC.docx
+++ b/literature/English/BEC.docx
@@ -1,9 +1,32 @@
 
 <file path=word/document.xml><?xml version="1.0" encoding="utf-8"?>
-<w:document xmlns:wpc="http://schemas.microsoft.com/office/word/2010/wordprocessingCanvas" xmlns:cx="http://schemas.microsoft.com/office/drawing/2014/chartex" xmlns:cx1="http://schemas.microsoft.com/office/drawing/2015/9/8/chartex" xmlns:mc="http://schemas.openxmlformats.org/markup-compatibility/2006" xmlns:o="urn:schemas-microsoft-com:office:office" xmlns:r="http://schemas.openxmlformats.org/officeDocument/2006/relationships" xmlns:m="http://schemas.openxmlformats.org/officeDocument/2006/math" xmlns:v="urn:schemas-microsoft-com:vml" xmlns:wp14="http://schemas.microsoft.com/office/word/2010/wordprocessingDrawing" xmlns:wp="http://schemas.openxmlformats.org/drawingml/2006/wordprocessingDrawing" xmlns:w10="urn:schemas-microsoft-com:office:word" xmlns:w="http://schemas.openxmlformats.org/wordprocessingml/2006/main" xmlns:w14="http://schemas.microsoft.com/office/word/2010/wordml" xmlns:w15="http://schemas.microsoft.com/office/word/2012/wordml" xmlns:w16se="http://schemas.microsoft.com/office/word/2015/wordml/symex" xmlns:wpg="http://schemas.microsoft.com/office/word/2010/wordprocessingGroup" xmlns:wpi="http://schemas.microsoft.com/office/word/2010/wordprocessingInk" xmlns:wne="http://schemas.microsoft.com/office/word/2006/wordml" xmlns:wps="http://schemas.microsoft.com/office/word/2010/wordprocessingShape" mc:Ignorable="w14 w15 w16se wp14">
+<w:document xmlns:wpc="http://schemas.microsoft.com/office/word/2010/wordprocessingCanvas" xmlns:mc="http://schemas.openxmlformats.org/markup-compatibility/2006" xmlns:o="urn:schemas-microsoft-com:office:office" xmlns:r="http://schemas.openxmlformats.org/officeDocument/2006/relationships" xmlns:m="http://schemas.openxmlformats.org/officeDocument/2006/math" xmlns:v="urn:schemas-microsoft-com:vml" xmlns:wp14="http://schemas.microsoft.com/office/word/2010/wordprocessingDrawing" xmlns:wp="http://schemas.openxmlformats.org/drawingml/2006/wordprocessingDrawing" xmlns:w10="urn:schemas-microsoft-com:office:word" xmlns:w="http://schemas.openxmlformats.org/wordprocessingml/2006/main" xmlns:w14="http://schemas.microsoft.com/office/word/2010/wordml" xmlns:w15="http://schemas.microsoft.com/office/word/2012/wordml" xmlns:wpg="http://schemas.microsoft.com/office/word/2010/wordprocessingGroup" xmlns:wpi="http://schemas.microsoft.com/office/word/2010/wordprocessingInk" xmlns:wne="http://schemas.microsoft.com/office/word/2006/wordml" xmlns:wps="http://schemas.microsoft.com/office/word/2010/wordprocessingShape" mc:Ignorable="w14 w15 wp14">
   <w:body>
     <w:p>
       <w:r>
+        <w:t>R</w:t>
+      </w:r>
+      <w:r>
+        <w:rPr>
+          <w:rFonts w:hint="eastAsia"/>
+        </w:rPr>
+        <w:t xml:space="preserve">efer </w:t>
+      </w:r>
+      <w:r>
+        <w:t>students to the Exam Success tip</w:t>
+      </w:r>
+    </w:p>
+    <w:p/>
+    <w:p>
+      <w:pPr>
+        <w:pStyle w:val="ListParagraph"/>
+        <w:numPr>
+          <w:ilvl w:val="0"/>
+          <w:numId w:val="3"/>
+        </w:numPr>
+        <w:ind w:firstLineChars="0"/>
+      </w:pPr>
+      <w:r>
         <w:rPr>
           <w:rFonts w:hint="eastAsia"/>
         </w:rPr>
@@ -11,11 +34,25 @@
       </w:r>
     </w:p>
     <w:p>
-      <w:r>
-        <w:rPr>
-          <w:rFonts w:hint="eastAsia"/>
-        </w:rPr>
-        <w:t xml:space="preserve">flexitime </w:t>
+      <w:pPr>
+        <w:pStyle w:val="ListParagraph"/>
+        <w:ind w:left="420" w:firstLineChars="0" w:firstLine="0"/>
+      </w:pPr>
+    </w:p>
+    <w:p>
+      <w:proofErr w:type="spellStart"/>
+      <w:r>
+        <w:rPr>
+          <w:rFonts w:hint="eastAsia"/>
+        </w:rPr>
+        <w:t>flexitime</w:t>
+      </w:r>
+      <w:proofErr w:type="spellEnd"/>
+      <w:r>
+        <w:rPr>
+          <w:rFonts w:hint="eastAsia"/>
+        </w:rPr>
+        <w:t xml:space="preserve"> </w:t>
       </w:r>
       <w:r>
         <w:rPr>
@@ -23,8 +60,18 @@
         </w:rPr>
         <w:t>弹性上班制</w:t>
       </w:r>
-    </w:p>
-    <w:p>
+      <w:r>
+        <w:tab/>
+      </w:r>
+      <w:r>
+        <w:tab/>
+      </w:r>
+      <w:r>
+        <w:tab/>
+      </w:r>
+      <w:r>
+        <w:tab/>
+      </w:r>
       <w:r>
         <w:rPr>
           <w:rFonts w:hint="eastAsia"/>
@@ -37,8 +84,21 @@
         </w:rPr>
         <w:t>轮班</w:t>
       </w:r>
-    </w:p>
-    <w:p>
+      <w:r>
+        <w:tab/>
+      </w:r>
+      <w:r>
+        <w:tab/>
+      </w:r>
+      <w:r>
+        <w:tab/>
+      </w:r>
+      <w:r>
+        <w:tab/>
+      </w:r>
+      <w:r>
+        <w:tab/>
+      </w:r>
       <w:r>
         <w:rPr>
           <w:rFonts w:hint="eastAsia"/>
@@ -53,11 +113,19 @@
       </w:r>
     </w:p>
     <w:p>
-      <w:r>
-        <w:rPr>
-          <w:rFonts w:hint="eastAsia"/>
-        </w:rPr>
-        <w:t xml:space="preserve">socialising </w:t>
+      <w:proofErr w:type="spellStart"/>
+      <w:r>
+        <w:rPr>
+          <w:rFonts w:hint="eastAsia"/>
+        </w:rPr>
+        <w:t>socialising</w:t>
+      </w:r>
+      <w:proofErr w:type="spellEnd"/>
+      <w:r>
+        <w:rPr>
+          <w:rFonts w:hint="eastAsia"/>
+        </w:rPr>
+        <w:t xml:space="preserve"> </w:t>
       </w:r>
       <w:r>
         <w:rPr>
@@ -69,7 +137,30 @@
         <w:rPr>
           <w:rFonts w:hint="eastAsia"/>
         </w:rPr>
-        <w:t xml:space="preserve"> socialising skills </w:t>
+        <w:t xml:space="preserve"> </w:t>
+      </w:r>
+      <w:r>
+        <w:tab/>
+      </w:r>
+      <w:r>
+        <w:tab/>
+      </w:r>
+      <w:r>
+        <w:tab/>
+      </w:r>
+      <w:proofErr w:type="spellStart"/>
+      <w:r>
+        <w:rPr>
+          <w:rFonts w:hint="eastAsia"/>
+        </w:rPr>
+        <w:t>socialising</w:t>
+      </w:r>
+      <w:proofErr w:type="spellEnd"/>
+      <w:r>
+        <w:rPr>
+          <w:rFonts w:hint="eastAsia"/>
+        </w:rPr>
+        <w:t xml:space="preserve"> skills </w:t>
       </w:r>
       <w:r>
         <w:rPr>
@@ -81,7 +172,22 @@
         <w:rPr>
           <w:rFonts w:hint="eastAsia"/>
         </w:rPr>
-        <w:t xml:space="preserve"> online socializing </w:t>
+        <w:t xml:space="preserve"> </w:t>
+      </w:r>
+      <w:r>
+        <w:tab/>
+      </w:r>
+      <w:r>
+        <w:tab/>
+      </w:r>
+      <w:r>
+        <w:tab/>
+      </w:r>
+      <w:r>
+        <w:rPr>
+          <w:rFonts w:hint="eastAsia"/>
+        </w:rPr>
+        <w:t xml:space="preserve">online socializing </w:t>
       </w:r>
       <w:r>
         <w:rPr>
@@ -103,8 +209,18 @@
         </w:rPr>
         <w:t>在家办公</w:t>
       </w:r>
-    </w:p>
-    <w:p>
+      <w:r>
+        <w:tab/>
+      </w:r>
+      <w:r>
+        <w:tab/>
+      </w:r>
+      <w:r>
+        <w:tab/>
+      </w:r>
+      <w:r>
+        <w:tab/>
+      </w:r>
       <w:r>
         <w:rPr>
           <w:rFonts w:hint="eastAsia"/>
@@ -117,8 +233,15 @@
         </w:rPr>
         <w:t>临时工</w:t>
       </w:r>
-    </w:p>
-    <w:p>
+      <w:r>
+        <w:tab/>
+      </w:r>
+      <w:r>
+        <w:tab/>
+      </w:r>
+      <w:r>
+        <w:tab/>
+      </w:r>
       <w:r>
         <w:rPr>
           <w:rFonts w:hint="eastAsia"/>
@@ -133,8 +256,13 @@
       </w:r>
     </w:p>
     <w:p>
-      <w:r>
-        <w:t>freelance, temping, consultancy:</w:t>
+      <w:proofErr w:type="gramStart"/>
+      <w:r>
+        <w:t>freelance</w:t>
+      </w:r>
+      <w:proofErr w:type="gramEnd"/>
+      <w:r>
+        <w:t>, temping, consultancy:</w:t>
       </w:r>
     </w:p>
     <w:p>
@@ -146,8 +274,13 @@
       </w:r>
     </w:p>
     <w:p>
-      <w:r>
-        <w:t>hot-desking:</w:t>
+      <w:proofErr w:type="gramStart"/>
+      <w:r>
+        <w:t>hot-desking</w:t>
+      </w:r>
+      <w:proofErr w:type="gramEnd"/>
+      <w:r>
+        <w:t>:</w:t>
       </w:r>
     </w:p>
     <w:p>
@@ -159,8 +292,13 @@
       </w:r>
     </w:p>
     <w:p>
-      <w:r>
-        <w:t>temping:</w:t>
+      <w:proofErr w:type="gramStart"/>
+      <w:r>
+        <w:t>temping</w:t>
+      </w:r>
+      <w:proofErr w:type="gramEnd"/>
+      <w:r>
+        <w:t>:</w:t>
       </w:r>
     </w:p>
     <w:p>
@@ -172,8 +310,13 @@
       </w:r>
     </w:p>
     <w:p>
-      <w:r>
-        <w:t>shift-work:</w:t>
+      <w:proofErr w:type="gramStart"/>
+      <w:r>
+        <w:t>shift-work</w:t>
+      </w:r>
+      <w:proofErr w:type="gramEnd"/>
+      <w:r>
+        <w:t>:</w:t>
       </w:r>
     </w:p>
     <w:p>
@@ -181,12 +324,25 @@
         <w:ind w:firstLine="420"/>
       </w:pPr>
       <w:r>
-        <w:t>The only problem is sleeping. You body never knows if it's night or day!</w:t>
-      </w:r>
-    </w:p>
-    <w:p>
-      <w:r>
-        <w:t>teleworking:</w:t>
+        <w:t xml:space="preserve">The only problem is sleeping. </w:t>
+      </w:r>
+      <w:proofErr w:type="spellStart"/>
+      <w:r>
+        <w:t>You</w:t>
+      </w:r>
+      <w:proofErr w:type="spellEnd"/>
+      <w:r>
+        <w:t xml:space="preserve"> body never knows if it's night or day!</w:t>
+      </w:r>
+    </w:p>
+    <w:p>
+      <w:proofErr w:type="gramStart"/>
+      <w:r>
+        <w:t>teleworking</w:t>
+      </w:r>
+      <w:proofErr w:type="gramEnd"/>
+      <w:r>
+        <w:t>:</w:t>
       </w:r>
     </w:p>
     <w:p>
@@ -198,8 +354,13 @@
       </w:r>
     </w:p>
     <w:p>
-      <w:r>
-        <w:t>part-time, teleworking:</w:t>
+      <w:proofErr w:type="gramStart"/>
+      <w:r>
+        <w:t>part-time</w:t>
+      </w:r>
+      <w:proofErr w:type="gramEnd"/>
+      <w:r>
+        <w:t>, teleworking:</w:t>
       </w:r>
     </w:p>
     <w:p>
@@ -211,8 +372,13 @@
       </w:r>
     </w:p>
     <w:p>
-      <w:r>
-        <w:t>job-sharing:</w:t>
+      <w:proofErr w:type="gramStart"/>
+      <w:r>
+        <w:t>job-sharing</w:t>
+      </w:r>
+      <w:proofErr w:type="gramEnd"/>
+      <w:r>
+        <w:t>:</w:t>
       </w:r>
     </w:p>
     <w:p>
@@ -247,10 +413,18 @@
         <w:t>Find someone you like. 'Be prepared to communicate and share credit and blame.' says Carol Savage,</w:t>
       </w:r>
       <w:r>
-        <w:t xml:space="preserve"> the managing director of Flexe</w:t>
-      </w:r>
-      <w:r>
-        <w:t>cutive, a flexible working consultancy.</w:t>
+        <w:t xml:space="preserve"> the managing director of </w:t>
+      </w:r>
+      <w:proofErr w:type="spellStart"/>
+      <w:r>
+        <w:t>Flexe</w:t>
+      </w:r>
+      <w:r>
+        <w:t>cutive</w:t>
+      </w:r>
+      <w:proofErr w:type="spellEnd"/>
+      <w:r>
+        <w:t>, a flexible working consultancy.</w:t>
       </w:r>
     </w:p>
     <w:p>
@@ -351,8 +525,11 @@
     </w:p>
     <w:p>
       <w:r>
+        <w:t xml:space="preserve">Agree in writing arrangements for holidays, parental leave, retirement, etc. Everyone should know </w:t>
+      </w:r>
+      <w:r>
         <w:lastRenderedPageBreak/>
-        <w:t>Agree in writing arrangements for holidays, parental leave, retirement, etc. Everyone should know where they stand from the beginning.</w:t>
+        <w:t>where they stand from the beginning.</w:t>
       </w:r>
     </w:p>
     <w:p>
@@ -397,7 +574,15 @@
     <w:p/>
     <w:p>
       <w:r>
-        <w:t>I: ok, Michela. You work from home now. Can you tell me about a typical day?</w:t>
+        <w:t xml:space="preserve">I: ok, </w:t>
+      </w:r>
+      <w:proofErr w:type="spellStart"/>
+      <w:r>
+        <w:t>Michela</w:t>
+      </w:r>
+      <w:proofErr w:type="spellEnd"/>
+      <w:r>
+        <w:t>. You work from home now. Can you tell me about a typical day?</w:t>
       </w:r>
     </w:p>
     <w:p>
@@ -473,7 +658,15 @@
     </w:p>
     <w:p>
       <w:r>
-        <w:t>M: Ermm. No, not really. And I'll tell you what I really don't miss and that's having to spend two hours commuting on the bus and train every day</w:t>
+        <w:t xml:space="preserve">M: </w:t>
+      </w:r>
+      <w:proofErr w:type="spellStart"/>
+      <w:r>
+        <w:t>Ermm</w:t>
+      </w:r>
+      <w:proofErr w:type="spellEnd"/>
+      <w:r>
+        <w:t>. No, not really. And I'll tell you what I really don't miss and that's having to spend two hours commuting on the bus and train every day</w:t>
       </w:r>
     </w:p>
     <w:p/>
@@ -505,7 +698,15 @@
     </w:p>
     <w:p>
       <w:r>
-        <w:t>Now that you have escaped from the office, you'll still need peace and quiet at home. Don't answer the door to neighbours or make social calls</w:t>
+        <w:t xml:space="preserve">Now that you have escaped from the office, you'll still need peace and quiet at home. Don't answer the door to </w:t>
+      </w:r>
+      <w:proofErr w:type="spellStart"/>
+      <w:r>
+        <w:t>neighbours</w:t>
+      </w:r>
+      <w:proofErr w:type="spellEnd"/>
+      <w:r>
+        <w:t xml:space="preserve"> or make social calls</w:t>
       </w:r>
     </w:p>
     <w:p>
@@ -525,8 +726,11 @@
     </w:p>
     <w:p>
       <w:r>
+        <w:t xml:space="preserve">Make sure colleagues and clients can reach you and answer the phone as though you are in the </w:t>
+      </w:r>
+      <w:r>
         <w:lastRenderedPageBreak/>
-        <w:t>Make sure colleagues and clients can reach you and answer the phone as though you are in the office</w:t>
+        <w:t>office</w:t>
       </w:r>
     </w:p>
     <w:p/>
@@ -612,13 +816,37 @@
     </w:p>
     <w:p>
       <w:r>
-        <w:t>For example, Pricewaterhouse Coopers offer its female staff a formal networking group called PwCwom</w:t>
-      </w:r>
-      <w:r>
-        <w:t>en. With 900 members, it organiz</w:t>
-      </w:r>
-      <w:r>
-        <w:t xml:space="preserve">es events ranging from informal drinks evenings to coaching events. Tina Hallet, who is responsible for the group, says that she </w:t>
+        <w:t xml:space="preserve">For example, </w:t>
+      </w:r>
+      <w:proofErr w:type="spellStart"/>
+      <w:r>
+        <w:t>Pricewaterhouse</w:t>
+      </w:r>
+      <w:proofErr w:type="spellEnd"/>
+      <w:r>
+        <w:t xml:space="preserve"> Coopers offer its female staff a formal networking group called </w:t>
+      </w:r>
+      <w:proofErr w:type="spellStart"/>
+      <w:r>
+        <w:t>PwCwom</w:t>
+      </w:r>
+      <w:r>
+        <w:t>en</w:t>
+      </w:r>
+      <w:proofErr w:type="spellEnd"/>
+      <w:r>
+        <w:t>. With 900 members, it organiz</w:t>
+      </w:r>
+      <w:r>
+        <w:t xml:space="preserve">es events ranging from informal drinks evenings to coaching events. Tina </w:t>
+      </w:r>
+      <w:proofErr w:type="spellStart"/>
+      <w:r>
+        <w:t>Hallet</w:t>
+      </w:r>
+      <w:proofErr w:type="spellEnd"/>
+      <w:r>
+        <w:t xml:space="preserve">, who is responsible for the group, says that she </w:t>
       </w:r>
       <w:r>
         <w:rPr>
@@ -697,13 +925,35 @@
     </w:p>
     <w:p>
       <w:r>
-        <w:t xml:space="preserve">Fiona Clutterbuck is co-chair of a network for the bank ABN AMRO. 'Women </w:t>
-      </w:r>
-      <w:r>
-        <w:rPr>
-          <w:b/>
-        </w:rPr>
-        <w:t>tend to think of networking as socialising and give it low priority</w:t>
+        <w:t xml:space="preserve">Fiona </w:t>
+      </w:r>
+      <w:proofErr w:type="spellStart"/>
+      <w:r>
+        <w:t>Clutterbuck</w:t>
+      </w:r>
+      <w:proofErr w:type="spellEnd"/>
+      <w:r>
+        <w:t xml:space="preserve"> is co-chair of a network for the bank ABN AMRO. 'Women </w:t>
+      </w:r>
+      <w:r>
+        <w:rPr>
+          <w:b/>
+        </w:rPr>
+        <w:t xml:space="preserve">tend to think of networking as </w:t>
+      </w:r>
+      <w:proofErr w:type="spellStart"/>
+      <w:r>
+        <w:rPr>
+          <w:b/>
+        </w:rPr>
+        <w:t>socialising</w:t>
+      </w:r>
+      <w:proofErr w:type="spellEnd"/>
+      <w:r>
+        <w:rPr>
+          <w:b/>
+        </w:rPr>
+        <w:t xml:space="preserve"> and give it low priority</w:t>
       </w:r>
       <w:r>
         <w:t>.' But given the chance, women will network - as the bank's last 'speed networking' event demonstrated. 'With over 100 women and men, it was a great success. It is amazing how many people you get to meet from</w:t>
@@ -723,8 +973,13 @@
     </w:p>
     <w:p>
       <w:r>
-        <w:t>Hello, Marek, How do you do ?</w:t>
-      </w:r>
+        <w:t xml:space="preserve">Hello, Marek, How do you </w:t>
+      </w:r>
+      <w:proofErr w:type="gramStart"/>
+      <w:r>
+        <w:t>do ?</w:t>
+      </w:r>
+      <w:proofErr w:type="gramEnd"/>
     </w:p>
     <w:p/>
     <w:p>
@@ -755,10 +1010,7 @@
       </w:r>
       <w:r>
         <w:tab/>
-        <w:t>Pleas</w:t>
-      </w:r>
-      <w:r>
-        <w:t>ed to meet you too.</w:t>
+        <w:t>Pleased to meet you too.</w:t>
       </w:r>
     </w:p>
     <w:p>
@@ -802,7 +1054,15 @@
     </w:p>
     <w:p>
       <w:r>
-        <w:t>You’re a colleague of Martin obach, aren’t you?</w:t>
+        <w:t xml:space="preserve">You’re a colleague of Martin </w:t>
+      </w:r>
+      <w:proofErr w:type="spellStart"/>
+      <w:r>
+        <w:t>obach</w:t>
+      </w:r>
+      <w:proofErr w:type="spellEnd"/>
+      <w:r>
+        <w:t>, aren’t you?</w:t>
       </w:r>
       <w:r>
         <w:tab/>
@@ -811,11 +1071,27 @@
     </w:p>
     <w:p>
       <w:r>
-        <w:t>How do you know hime?</w:t>
-      </w:r>
-      <w:r>
-        <w:tab/>
-        <w:t>We were both at Elcotil together</w:t>
+        <w:t xml:space="preserve">How do you know </w:t>
+      </w:r>
+      <w:proofErr w:type="spellStart"/>
+      <w:r>
+        <w:t>hime</w:t>
+      </w:r>
+      <w:proofErr w:type="spellEnd"/>
+      <w:r>
+        <w:t>?</w:t>
+      </w:r>
+      <w:r>
+        <w:tab/>
+        <w:t xml:space="preserve">We were both at </w:t>
+      </w:r>
+      <w:proofErr w:type="spellStart"/>
+      <w:r>
+        <w:t>Elcotil</w:t>
+      </w:r>
+      <w:proofErr w:type="spellEnd"/>
+      <w:r>
+        <w:t xml:space="preserve"> together</w:t>
       </w:r>
     </w:p>
     <w:p>
@@ -845,11 +1121,22 @@
         <w:rPr>
           <w:b/>
         </w:rPr>
+        <w:t>Further to our previous meeting</w:t>
+      </w:r>
+      <w:r>
+        <w:t xml:space="preserve">, we are pleased to be able to confirm that the new </w:t>
+      </w:r>
+      <w:proofErr w:type="spellStart"/>
+      <w:r>
+        <w:t>flexitime</w:t>
+      </w:r>
+      <w:proofErr w:type="spellEnd"/>
+      <w:r>
+        <w:t xml:space="preserve"> </w:t>
+      </w:r>
+      <w:r>
         <w:lastRenderedPageBreak/>
-        <w:t>Further to our previous meeting</w:t>
-      </w:r>
-      <w:r>
-        <w:t xml:space="preserve">, we are pleased to be able to confirm that the new flexitime system will </w:t>
+        <w:t xml:space="preserve">system will </w:t>
       </w:r>
       <w:r>
         <w:rPr>
@@ -880,8 +1167,13 @@
         <w:t>May I remind you that</w:t>
       </w:r>
       <w:r>
-        <w:t xml:space="preserve"> any production staff on the current shift system remain unaffected by these changes.</w:t>
-      </w:r>
+        <w:t xml:space="preserve"> any production staff on the current shift system remain unaffected by these </w:t>
+      </w:r>
+      <w:proofErr w:type="gramStart"/>
+      <w:r>
+        <w:t>changes.</w:t>
+      </w:r>
+      <w:proofErr w:type="gramEnd"/>
     </w:p>
     <w:p/>
     <w:p>
@@ -930,8 +1222,13 @@
       </w:r>
     </w:p>
     <w:p>
-      <w:r>
-        <w:t>Er, well, I suppose that tourism is quite important to the area and there are many small farms so agriculture also. Zurich, where I study, is more famous of course for banking and financial services.</w:t>
+      <w:proofErr w:type="spellStart"/>
+      <w:r>
+        <w:t>Er</w:t>
+      </w:r>
+      <w:proofErr w:type="spellEnd"/>
+      <w:r>
+        <w:t>, well, I suppose that tourism is quite important to the area and there are many small farms so agriculture also. Zurich, where I study, is more famous of course for banking and financial services.</w:t>
       </w:r>
     </w:p>
     <w:p>
@@ -982,6 +1279,298 @@
     </w:p>
     <w:p/>
     <w:p>
+      <w:pPr>
+        <w:pStyle w:val="ListParagraph"/>
+        <w:numPr>
+          <w:ilvl w:val="0"/>
+          <w:numId w:val="3"/>
+        </w:numPr>
+        <w:ind w:firstLineChars="0"/>
+        <w:rPr>
+          <w:rFonts w:hint="eastAsia"/>
+        </w:rPr>
+      </w:pPr>
+      <w:r>
+        <w:rPr>
+          <w:rFonts w:hint="eastAsia"/>
+        </w:rPr>
+        <w:t>Company benefits</w:t>
+      </w:r>
+    </w:p>
+    <w:p>
+      <w:pPr>
+        <w:rPr>
+          <w:rFonts w:hint="eastAsia"/>
+        </w:rPr>
+      </w:pPr>
+    </w:p>
+    <w:p>
+      <w:r>
+        <w:t xml:space="preserve">Parental leave </w:t>
+      </w:r>
+      <w:r>
+        <w:rPr>
+          <w:rFonts w:hint="eastAsia"/>
+        </w:rPr>
+        <w:t>产</w:t>
+      </w:r>
+      <w:r>
+        <w:t>假</w:t>
+      </w:r>
+      <w:r>
+        <w:rPr>
+          <w:rFonts w:hint="eastAsia"/>
+        </w:rPr>
+        <w:t xml:space="preserve"> </w:t>
+      </w:r>
+      <w:r>
+        <w:rPr>
+          <w:rFonts w:hint="eastAsia"/>
+        </w:rPr>
+        <w:tab/>
+      </w:r>
+      <w:r>
+        <w:rPr>
+          <w:rFonts w:hint="eastAsia"/>
+        </w:rPr>
+        <w:tab/>
+      </w:r>
+      <w:r>
+        <w:rPr>
+          <w:rFonts w:hint="eastAsia"/>
+        </w:rPr>
+        <w:tab/>
+        <w:t xml:space="preserve">perks </w:t>
+      </w:r>
+      <w:r>
+        <w:rPr>
+          <w:rFonts w:hint="eastAsia"/>
+        </w:rPr>
+        <w:t>额外</w:t>
+      </w:r>
+      <w:r>
+        <w:t>津贴</w:t>
+      </w:r>
+      <w:r>
+        <w:tab/>
+      </w:r>
+      <w:r>
+        <w:tab/>
+      </w:r>
+      <w:r>
+        <w:tab/>
+        <w:t xml:space="preserve">take on </w:t>
+      </w:r>
+      <w:r>
+        <w:rPr>
+          <w:rFonts w:hint="eastAsia"/>
+        </w:rPr>
+        <w:t>承担</w:t>
+      </w:r>
+      <w:r>
+        <w:rPr>
+          <w:rFonts w:hint="eastAsia"/>
+        </w:rPr>
+        <w:t>,</w:t>
+      </w:r>
+      <w:r>
+        <w:rPr>
+          <w:rFonts w:hint="eastAsia"/>
+        </w:rPr>
+        <w:t>雇佣</w:t>
+      </w:r>
+    </w:p>
+    <w:p>
+      <w:pPr>
+        <w:rPr>
+          <w:rFonts w:hint="eastAsia"/>
+        </w:rPr>
+      </w:pPr>
+      <w:r>
+        <w:t>I</w:t>
+      </w:r>
+      <w:r>
+        <w:rPr>
+          <w:rFonts w:hint="eastAsia"/>
+        </w:rPr>
+        <w:t xml:space="preserve">ntake </w:t>
+      </w:r>
+      <w:r>
+        <w:t>(</w:t>
+      </w:r>
+      <w:r>
+        <w:rPr>
+          <w:rFonts w:hint="eastAsia"/>
+        </w:rPr>
+        <w:t>一</w:t>
+      </w:r>
+      <w:r>
+        <w:t>定时期</w:t>
+      </w:r>
+      <w:r>
+        <w:rPr>
+          <w:rFonts w:hint="eastAsia"/>
+        </w:rPr>
+        <w:t>)</w:t>
+      </w:r>
+      <w:r>
+        <w:t>纳入的人数</w:t>
+      </w:r>
+    </w:p>
+    <w:p>
+      <w:r>
+        <w:t xml:space="preserve">Take with a pinch of salt </w:t>
+      </w:r>
+      <w:r>
+        <w:rPr>
+          <w:rFonts w:hint="eastAsia"/>
+        </w:rPr>
+        <w:t>将</w:t>
+      </w:r>
+      <w:r>
+        <w:t>信将颖</w:t>
+      </w:r>
+      <w:r>
+        <w:tab/>
+      </w:r>
+      <w:r>
+        <w:tab/>
+        <w:t xml:space="preserve">incumbent </w:t>
+      </w:r>
+      <w:r>
+        <w:rPr>
+          <w:rFonts w:hint="eastAsia"/>
+        </w:rPr>
+        <w:t>在</w:t>
+      </w:r>
+      <w:r>
+        <w:t>职者</w:t>
+      </w:r>
+    </w:p>
+    <w:p>
+      <w:r>
+        <w:t>L</w:t>
+      </w:r>
+      <w:r>
+        <w:rPr>
+          <w:rFonts w:hint="eastAsia"/>
+        </w:rPr>
+        <w:t xml:space="preserve">ongevity </w:t>
+      </w:r>
+      <w:r>
+        <w:rPr>
+          <w:rFonts w:hint="eastAsia"/>
+        </w:rPr>
+        <w:t>长寿</w:t>
+      </w:r>
+      <w:r>
+        <w:t>，持久</w:t>
+      </w:r>
+      <w:r>
+        <w:tab/>
+      </w:r>
+      <w:r>
+        <w:tab/>
+      </w:r>
+      <w:r>
+        <w:tab/>
+        <w:t xml:space="preserve">distribution </w:t>
+      </w:r>
+      <w:proofErr w:type="spellStart"/>
+      <w:r>
+        <w:t>centre</w:t>
+      </w:r>
+      <w:proofErr w:type="spellEnd"/>
+      <w:r>
+        <w:t xml:space="preserve"> </w:t>
+      </w:r>
+      <w:r>
+        <w:rPr>
+          <w:rFonts w:hint="eastAsia"/>
+        </w:rPr>
+        <w:t>配送</w:t>
+      </w:r>
+      <w:r>
+        <w:t>中心</w:t>
+      </w:r>
+    </w:p>
+    <w:p>
+      <w:pPr>
+        <w:rPr>
+          <w:rFonts w:hint="eastAsia"/>
+        </w:rPr>
+      </w:pPr>
+      <w:r>
+        <w:t xml:space="preserve">Turnover </w:t>
+      </w:r>
+      <w:r>
+        <w:rPr>
+          <w:rFonts w:hint="eastAsia"/>
+        </w:rPr>
+        <w:t>营业</w:t>
+      </w:r>
+      <w:r>
+        <w:t>额</w:t>
+      </w:r>
+      <w:r>
+        <w:tab/>
+      </w:r>
+      <w:r>
+        <w:tab/>
+      </w:r>
+      <w:r>
+        <w:tab/>
+        <w:t xml:space="preserve">holding company </w:t>
+      </w:r>
+      <w:r>
+        <w:rPr>
+          <w:rFonts w:hint="eastAsia"/>
+        </w:rPr>
+        <w:t>控股</w:t>
+      </w:r>
+      <w:r>
+        <w:t>公司</w:t>
+      </w:r>
+      <w:r>
+        <w:tab/>
+      </w:r>
+      <w:r>
+        <w:tab/>
+        <w:t xml:space="preserve">subsidiary </w:t>
+      </w:r>
+      <w:r>
+        <w:rPr>
+          <w:rFonts w:hint="eastAsia"/>
+        </w:rPr>
+        <w:t>子</w:t>
+      </w:r>
+      <w:r>
+        <w:t>公司</w:t>
+      </w:r>
+    </w:p>
+    <w:p>
+      <w:r>
+        <w:t>A division is a branch of a company</w:t>
+      </w:r>
+    </w:p>
+    <w:p>
+      <w:pPr>
+        <w:rPr>
+          <w:rFonts w:hint="eastAsia"/>
+        </w:rPr>
+      </w:pPr>
+      <w:r>
+        <w:t>A subsidiary would be another company below a main company which operates independently</w:t>
+      </w:r>
+    </w:p>
+    <w:p>
+      <w:pPr>
+        <w:rPr>
+          <w:rFonts w:hint="eastAsia"/>
+        </w:rPr>
+      </w:pPr>
+    </w:p>
+    <w:p>
       <w:r>
         <w:t>Good morning and thanks for coming.</w:t>
       </w:r>
@@ -1091,74 +1680,1094 @@
         <w:t>Are there any questions?</w:t>
       </w:r>
     </w:p>
+    <w:p>
+      <w:pPr>
+        <w:rPr>
+          <w:rFonts w:hint="eastAsia"/>
+        </w:rPr>
+      </w:pPr>
+    </w:p>
+    <w:p>
+      <w:r>
+        <w:rPr>
+          <w:b/>
+        </w:rPr>
+        <w:lastRenderedPageBreak/>
+        <w:t>W</w:t>
+      </w:r>
+      <w:r>
+        <w:rPr>
+          <w:rFonts w:hint="eastAsia"/>
+          <w:b/>
+        </w:rPr>
+        <w:t xml:space="preserve">hat </w:t>
+      </w:r>
+      <w:r>
+        <w:rPr>
+          <w:b/>
+        </w:rPr>
+        <w:t>is most important to you when</w:t>
+      </w:r>
+      <w:r>
+        <w:t xml:space="preserve"> choosing a job? </w:t>
+      </w:r>
+      <w:r>
+        <w:rPr>
+          <w:b/>
+        </w:rPr>
+        <w:t>Rank the following in order of</w:t>
+      </w:r>
+      <w:r>
+        <w:t xml:space="preserve"> importance from 1 to 10</w:t>
+      </w:r>
+    </w:p>
+    <w:p>
+      <w:r>
+        <w:t>An impressive job title</w:t>
+      </w:r>
+    </w:p>
+    <w:p>
+      <w:r>
+        <w:t xml:space="preserve">I’ve just been promoted from Assistant IT Technician to Chief Operational Network Administrator. </w:t>
+      </w:r>
+      <w:r>
+        <w:rPr>
+          <w:b/>
+        </w:rPr>
+        <w:t>It means I get a bit of a pay rise and</w:t>
+      </w:r>
+      <w:r>
+        <w:t xml:space="preserve"> new business cards with my name on. </w:t>
+      </w:r>
+      <w:r>
+        <w:rPr>
+          <w:b/>
+        </w:rPr>
+        <w:t>I’m not sure if I get my own office though.</w:t>
+      </w:r>
+    </w:p>
+    <w:p>
+      <w:r>
+        <w:t>Flexible working hours</w:t>
+      </w:r>
+    </w:p>
+    <w:p>
+      <w:r>
+        <w:t xml:space="preserve">I thought it wouldn’t change the way I worked after the first six months, but as they got older it actually became more complicated with getting them to school or if they wanted to do activities in the afternoon. But my boss has been really good about it and </w:t>
+      </w:r>
+      <w:r>
+        <w:rPr>
+          <w:b/>
+        </w:rPr>
+        <w:t>some days I can do a half day if I want and then I might work later on other days –or I take work home</w:t>
+      </w:r>
+      <w:r>
+        <w:t>, which I don’t like doing, but it’s the only way.</w:t>
+      </w:r>
+    </w:p>
+    <w:p>
+      <w:r>
+        <w:t>Parental leave</w:t>
+      </w:r>
+    </w:p>
+    <w:p>
+      <w:r>
+        <w:t xml:space="preserve">It’s actually the law now so they had to let me have it. It was only two weeks but at least I had time to help my wife out. </w:t>
+      </w:r>
+      <w:r>
+        <w:rPr>
+          <w:b/>
+        </w:rPr>
+        <w:t>Mind you, after all the late nights and crying I was really happy to get back to work for a while and have a rest.</w:t>
+      </w:r>
+    </w:p>
+    <w:p>
+      <w:r>
+        <w:t>A pension</w:t>
+      </w:r>
+    </w:p>
+    <w:p>
+      <w:pPr>
+        <w:rPr>
+          <w:rFonts w:hint="eastAsia"/>
+        </w:rPr>
+      </w:pPr>
+      <w:r>
+        <w:t xml:space="preserve">The problem for me is that </w:t>
+      </w:r>
+      <w:r>
+        <w:rPr>
+          <w:b/>
+        </w:rPr>
+        <w:t xml:space="preserve">I won’t have enough to live on when I’m 60 </w:t>
+      </w:r>
+      <w:r>
+        <w:t xml:space="preserve">and I can’t afford a private plan. So I‘ll probably </w:t>
+      </w:r>
+      <w:r>
+        <w:rPr>
+          <w:b/>
+        </w:rPr>
+        <w:t>try and keep working for a few more years</w:t>
+      </w:r>
+      <w:r>
+        <w:t>, and anyway, I heard the government is planning to raise the age of retirement…</w:t>
+      </w:r>
+    </w:p>
+    <w:p>
+      <w:r>
+        <w:t>A company car</w:t>
+      </w:r>
+    </w:p>
+    <w:p>
+      <w:r>
+        <w:t xml:space="preserve">It’s great because usually it means my wife can use the one at home and we even take mine away at weekends. </w:t>
+      </w:r>
+      <w:r>
+        <w:rPr>
+          <w:b/>
+        </w:rPr>
+        <w:t>I work for quite a relaxed company</w:t>
+      </w:r>
+      <w:r>
+        <w:t xml:space="preserve"> and they don’t seem to mind how I use if for leisure.</w:t>
+      </w:r>
+    </w:p>
     <w:p/>
     <w:p>
       <w:r>
-        <w:t>A company car</w:t>
-      </w:r>
-    </w:p>
-    <w:p>
-      <w:r>
-        <w:t>It’s great because usually it means my wife can use the one at home and we even take mine away at weekends. I work for quite a relaxed company and they don’t seem to mind how I use if for leisure.</w:t>
+        <w:t>Is</w:t>
+      </w:r>
+      <w:r>
+        <w:rPr>
+          <w:rFonts w:hint="eastAsia"/>
+        </w:rPr>
+        <w:t xml:space="preserve"> </w:t>
+      </w:r>
+      <w:r>
+        <w:t>working for Xerox too good to be true?</w:t>
+      </w:r>
+    </w:p>
+    <w:p>
+      <w:r>
+        <w:t xml:space="preserve">What a lovely place Xerox is to work! Kim </w:t>
+      </w:r>
+      <w:proofErr w:type="spellStart"/>
+      <w:r>
+        <w:t>Moloney</w:t>
+      </w:r>
+      <w:proofErr w:type="spellEnd"/>
+      <w:r>
+        <w:t xml:space="preserve">, a client service executive, </w:t>
+      </w:r>
+      <w:r>
+        <w:rPr>
+          <w:b/>
+        </w:rPr>
+        <w:t>can’t say enough nice thing about her employer</w:t>
+      </w:r>
+      <w:r>
+        <w:t xml:space="preserve">. ‘It’s a very special environment,’ she says. ‘People describe Xerox as a family and </w:t>
+      </w:r>
+      <w:r>
+        <w:rPr>
+          <w:b/>
+        </w:rPr>
+        <w:t>I was amazed at the number of people who have worked here for so long</w:t>
+      </w:r>
+      <w:r>
+        <w:t xml:space="preserve">.’ </w:t>
+      </w:r>
+    </w:p>
+    <w:p>
+      <w:r>
+        <w:t xml:space="preserve">It is tempting to </w:t>
+      </w:r>
+      <w:r>
+        <w:rPr>
+          <w:b/>
+        </w:rPr>
+        <w:t xml:space="preserve">take </w:t>
+      </w:r>
+      <w:proofErr w:type="spellStart"/>
+      <w:r>
+        <w:rPr>
+          <w:b/>
+        </w:rPr>
+        <w:t>Moloney’s</w:t>
+      </w:r>
+      <w:proofErr w:type="spellEnd"/>
+      <w:r>
+        <w:rPr>
+          <w:b/>
+        </w:rPr>
+        <w:t xml:space="preserve"> comments with a pinch of salt</w:t>
+      </w:r>
+      <w:r>
+        <w:t>, especially considering that when you’ve been working somewhere for only two years, as she has at Xerox, everyone seems old and established. But there is truth behind her enthusiasm.</w:t>
+      </w:r>
+    </w:p>
+    <w:p>
+      <w:r>
+        <w:t xml:space="preserve">Take Carole Palmer, the group resources director. She joined Xerox in 1978 as a temp and has been in her present role for seven years,’ she says. ‘It has supported me through qualifications and last year I took part in the vice-president incumbent </w:t>
+      </w:r>
+      <w:proofErr w:type="spellStart"/>
+      <w:r>
+        <w:t>programme</w:t>
+      </w:r>
+      <w:proofErr w:type="spellEnd"/>
+      <w:r>
+        <w:t>.’</w:t>
+      </w:r>
+    </w:p>
+    <w:p>
+      <w:r>
+        <w:rPr>
+          <w:b/>
+        </w:rPr>
+        <w:t>Human resources is taken seriously</w:t>
+      </w:r>
+      <w:r>
+        <w:t xml:space="preserve"> at Xerox, Palmer says, </w:t>
+      </w:r>
+      <w:r>
+        <w:rPr>
+          <w:b/>
+        </w:rPr>
+        <w:t>and the company has a policy of promoting from within</w:t>
+      </w:r>
+      <w:r>
+        <w:t xml:space="preserve"> (which would explain </w:t>
+      </w:r>
+      <w:proofErr w:type="spellStart"/>
+      <w:r>
+        <w:t>Moloney’s</w:t>
+      </w:r>
+      <w:proofErr w:type="spellEnd"/>
+      <w:r>
+        <w:t xml:space="preserve"> amazement at her colleagues’ long</w:t>
+      </w:r>
+      <w:r>
+        <w:rPr>
+          <w:rFonts w:hint="eastAsia"/>
+        </w:rPr>
+        <w:t>evity).</w:t>
+      </w:r>
+      <w:r>
+        <w:t xml:space="preserve">The company takes on only fifteen to twenty graduates each year and </w:t>
+      </w:r>
+      <w:proofErr w:type="spellStart"/>
+      <w:r>
+        <w:t>Moloney</w:t>
+      </w:r>
+      <w:proofErr w:type="spellEnd"/>
+      <w:r>
+        <w:t xml:space="preserve"> was part of intake who joined having already acquired a couple of years’ working experience.</w:t>
+      </w:r>
+    </w:p>
+    <w:p>
+      <w:r>
+        <w:rPr>
+          <w:b/>
+        </w:rPr>
+        <w:t>She started as a project manager</w:t>
+      </w:r>
+      <w:r>
+        <w:t xml:space="preserve"> for Xerox Global Services </w:t>
+      </w:r>
+      <w:r>
+        <w:rPr>
+          <w:b/>
+        </w:rPr>
+        <w:t>before moving into sales</w:t>
+      </w:r>
+      <w:r>
+        <w:t>. Now her responsibility is to grow and maintain customer relationship.</w:t>
+      </w:r>
+    </w:p>
+    <w:p>
+      <w:proofErr w:type="spellStart"/>
+      <w:r>
+        <w:t>Moloney</w:t>
+      </w:r>
+      <w:proofErr w:type="spellEnd"/>
+      <w:r>
+        <w:t xml:space="preserve"> is based at the head office in Uxbridge. ‘It’s great </w:t>
+      </w:r>
+      <w:r>
+        <w:rPr>
+          <w:b/>
+        </w:rPr>
+        <w:t>in terms of working environment</w:t>
+      </w:r>
+      <w:r>
+        <w:t xml:space="preserve">,’ she says. ‘We’ve just got a new provider in the canteen and </w:t>
+      </w:r>
+      <w:r>
+        <w:rPr>
+          <w:b/>
+        </w:rPr>
+        <w:t>we have brainstorming room and breakout areas</w:t>
+      </w:r>
+      <w:r>
+        <w:t>.’</w:t>
+      </w:r>
+    </w:p>
+    <w:p>
+      <w:r>
+        <w:lastRenderedPageBreak/>
+        <w:t xml:space="preserve">Much of </w:t>
+      </w:r>
+      <w:proofErr w:type="spellStart"/>
+      <w:r>
+        <w:t>Moloney’s</w:t>
+      </w:r>
+      <w:proofErr w:type="spellEnd"/>
+      <w:r>
+        <w:t xml:space="preserve"> role is visiting clients, so she doesn’t have a permanent desk at head office. ‘I’m a hot-</w:t>
+      </w:r>
+      <w:proofErr w:type="spellStart"/>
+      <w:r>
+        <w:t>desker</w:t>
+      </w:r>
+      <w:proofErr w:type="spellEnd"/>
+      <w:r>
+        <w:t>, which is good because you get to sit with different people in the hot-desk areas. And you’re given a place to store your things.</w:t>
+      </w:r>
+    </w:p>
+    <w:p>
+      <w:r>
+        <w:t>Head offices staff numbers between 1,200 and 1,500 people. Palmer says. The company has four other main offices in the UK. The nature of organization, which encompasses sales and marketing, global services (the biggest division), developing markets, research and development and manufacturing, means what the opportunities at the company vary from service engineers to sales roles and consultants.</w:t>
+      </w:r>
+    </w:p>
+    <w:p>
+      <w:r>
+        <w:t>Perks include a final-salary pension scheme and various discount schemes. The reward and recognition scheme is a little different, and rather nice: ‘</w:t>
+      </w:r>
+      <w:r>
+        <w:rPr>
+          <w:b/>
+        </w:rPr>
+        <w:t>Each manager has a budget every year to recognize and reward staff</w:t>
+      </w:r>
+      <w:r>
+        <w:t>,’ Palmer says. ‘</w:t>
+      </w:r>
+      <w:r>
+        <w:rPr>
+          <w:b/>
+        </w:rPr>
+        <w:t>It can be in the form of a meal for two, or a bottle of wine. It can up to 1000 pounds</w:t>
+      </w:r>
+      <w:r>
+        <w:t>. There is the recognition and then there’s putting money behind it.’</w:t>
+      </w:r>
+    </w:p>
+    <w:p>
+      <w:proofErr w:type="spellStart"/>
+      <w:r>
+        <w:t>Moloney</w:t>
+      </w:r>
+      <w:proofErr w:type="spellEnd"/>
+      <w:r>
+        <w:t xml:space="preserve">, however, likes the noncash rewards. ‘Xerox takes care of all </w:t>
+      </w:r>
+      <w:r>
+        <w:t>its</w:t>
+      </w:r>
+      <w:r>
+        <w:t xml:space="preserve"> staff but it also</w:t>
+      </w:r>
+      <w:r>
+        <w:rPr>
+          <w:b/>
+        </w:rPr>
+        <w:t xml:space="preserve"> recognizes the people who put in the added effort</w:t>
+      </w:r>
+      <w:r>
+        <w:t>,’ she says. ‘It offers once-in-a-lifetime incentive trips, and recently I organized a sailing trip for my team.’</w:t>
+      </w:r>
+    </w:p>
+    <w:p>
+      <w:r>
+        <w:t>The idea of working abroad with the company appeals to her, and she says that her career goal is to be part of the senior management team. Here’s another employee, it would seem, who is in it for the long haul.</w:t>
       </w:r>
     </w:p>
     <w:p/>
     <w:p>
       <w:r>
-        <w:t>Flexible working hours</w:t>
-      </w:r>
-    </w:p>
-    <w:p>
-      <w:r>
-        <w:t>I thought it wouldn’t change the way I worked after the first six months, but as they got older it actually became more complicated with getting them to school or if they wanted to do activit</w:t>
-      </w:r>
-      <w:r>
-        <w:t>i</w:t>
-      </w:r>
-      <w:r>
-        <w:t xml:space="preserve">es in the afternoon. But my boss has been really good about it and some days I can do a half day if I </w:t>
+        <w:t>Why do you like the company?</w:t>
+      </w:r>
+    </w:p>
+    <w:p>
+      <w:r>
+        <w:t>It is like a family.</w:t>
+      </w:r>
+    </w:p>
+    <w:p>
+      <w:r>
+        <w:t>How long have you been working for the company?</w:t>
+      </w:r>
+    </w:p>
+    <w:p>
+      <w:r>
+        <w:t>Two years.</w:t>
+      </w:r>
+    </w:p>
+    <w:p>
+      <w:r>
+        <w:t>When did you join the company?</w:t>
+      </w:r>
+    </w:p>
+    <w:p>
+      <w:r>
+        <w:t>In 1978.</w:t>
+      </w:r>
+    </w:p>
+    <w:p>
+      <w:r>
+        <w:t>What was your first job?</w:t>
+      </w:r>
+    </w:p>
+    <w:p>
+      <w:r>
+        <w:t>A project manager</w:t>
+      </w:r>
+    </w:p>
+    <w:p>
+      <w:r>
+        <w:t>What are you responsible for?</w:t>
+      </w:r>
+    </w:p>
+    <w:p>
+      <w:r>
+        <w:t>Growing and maintaining customer relationships</w:t>
+      </w:r>
+    </w:p>
+    <w:p>
+      <w:r>
+        <w:rPr>
+          <w:b/>
+        </w:rPr>
+        <w:t>Where are you based</w:t>
+      </w:r>
+      <w:r>
+        <w:t>?</w:t>
+      </w:r>
+    </w:p>
+    <w:p>
+      <w:r>
+        <w:t>At Uxbridge.</w:t>
+      </w:r>
+    </w:p>
+    <w:p>
+      <w:r>
+        <w:t>What would you like to do in the future?</w:t>
+      </w:r>
+    </w:p>
+    <w:p>
+      <w:r>
+        <w:t>Work abroad and be part of the senior management team.</w:t>
+      </w:r>
+    </w:p>
+    <w:p/>
+    <w:p>
+      <w:r>
+        <w:t>Dear Sir or Madam,</w:t>
+      </w:r>
+    </w:p>
+    <w:p>
+      <w:r>
+        <w:t>I saw your advert for the post of Client Services Executive in yesterday’s newspaper and I would like to apply for the position.</w:t>
+      </w:r>
+    </w:p>
+    <w:p>
+      <w:r>
+        <w:rPr>
+          <w:b/>
+        </w:rPr>
+        <w:t>As you can see from my attached CV, I have been working for my current company for over two years</w:t>
+      </w:r>
+      <w:r>
+        <w:t xml:space="preserve">. I joined </w:t>
+      </w:r>
+      <w:proofErr w:type="spellStart"/>
+      <w:r>
+        <w:t>MacKintyre</w:t>
+      </w:r>
+      <w:proofErr w:type="spellEnd"/>
+      <w:r>
+        <w:t xml:space="preserve"> and Co in 2007 and since then, I have had many opportunities to develop my skills. </w:t>
+      </w:r>
+      <w:r>
+        <w:rPr>
+          <w:b/>
+        </w:rPr>
+        <w:t>However, I have been considering a career change with a new challenge for number of months and this seems like the perfect moment to make that move</w:t>
+      </w:r>
+      <w:r>
+        <w:t>.</w:t>
+      </w:r>
+    </w:p>
+    <w:p>
+      <w:r>
+        <w:t xml:space="preserve">I see from recent press reports that your company has been expanding its operations in China and therefore I would like to draw your attention to my degree in Oriental Studies and Mandarin which </w:t>
       </w:r>
       <w:r>
         <w:lastRenderedPageBreak/>
-        <w:t>want and then I might work later on other days –or I take work home, which I don’t like doing, but it’s the only way.</w:t>
+        <w:t>I completed in 2006. Combined with my current MBA, which I have been studying for part-time at the local university, I feel that I would be an asset to your company.</w:t>
+      </w:r>
+    </w:p>
+    <w:p>
+      <w:r>
+        <w:t>Please also note that my current manager has agreed to write a reference and can be contacted on 021 2411 5296</w:t>
+      </w:r>
+    </w:p>
+    <w:p>
+      <w:r>
+        <w:t>I look forward to hearing from you.</w:t>
+      </w:r>
+    </w:p>
+    <w:p>
+      <w:proofErr w:type="gramStart"/>
+      <w:r>
+        <w:t>Your</w:t>
+      </w:r>
+      <w:proofErr w:type="gramEnd"/>
+      <w:r>
+        <w:t xml:space="preserve"> faithfully</w:t>
+      </w:r>
+    </w:p>
+    <w:p>
+      <w:proofErr w:type="spellStart"/>
+      <w:r>
+        <w:t>Qizhong</w:t>
+      </w:r>
+      <w:proofErr w:type="spellEnd"/>
+      <w:r>
+        <w:t xml:space="preserve"> Lin</w:t>
       </w:r>
     </w:p>
     <w:p/>
     <w:p>
       <w:r>
-        <w:t>Parental leave</w:t>
-      </w:r>
-    </w:p>
-    <w:p>
-      <w:r>
-        <w:t>It’s actually the law now so they had to let me have it. It was only two weeks but at least I had time to help my wife out. Mind you, after all the late nights and crying I was really happy to get back to work for a while and have a rest.</w:t>
+        <w:rPr>
+          <w:rFonts w:hint="eastAsia"/>
+        </w:rPr>
+        <w:t xml:space="preserve">6% of revenue dedicated to research and </w:t>
+      </w:r>
+      <w:r>
+        <w:t>development</w:t>
+      </w:r>
+      <w:r>
+        <w:rPr>
+          <w:rFonts w:hint="eastAsia"/>
+        </w:rPr>
+        <w:t xml:space="preserve"> </w:t>
       </w:r>
     </w:p>
     <w:p/>
     <w:p>
       <w:r>
-        <w:t>An impressive job title</w:t>
-      </w:r>
-    </w:p>
-    <w:p>
-      <w:r>
-        <w:t>I’ve just been promoted from Assistant IT Technician to Chief Operational Network Administrator. It means I get a bit of a pay rise and new business cards with my name on. I’m not sure if I get my own office though.</w:t>
+        <w:rPr>
+          <w:b/>
+        </w:rPr>
+        <w:t>Good morning and thanks for coming. Today I would like to tell you about</w:t>
+      </w:r>
+      <w:r>
+        <w:t xml:space="preserve"> the world’s largest document management company. With a turnover of nearly sixteen billion dollars the Xerox Corporation develops and markets innovative technologies with products and solutions that customers depend upon to get the best results for their business. </w:t>
+      </w:r>
+      <w:r>
+        <w:rPr>
+          <w:b/>
+        </w:rPr>
+        <w:t>In my brief presentation we’ll begin by looking at some of the key figures behind</w:t>
+      </w:r>
+      <w:r>
+        <w:t xml:space="preserve"> the company’s success and how the company is structured. </w:t>
+      </w:r>
+      <w:r>
+        <w:rPr>
+          <w:b/>
+        </w:rPr>
+        <w:t>Then I will give an overview of</w:t>
+      </w:r>
+      <w:r>
+        <w:t xml:space="preserve"> Xerox around the world </w:t>
+      </w:r>
+      <w:r>
+        <w:rPr>
+          <w:b/>
+        </w:rPr>
+        <w:t xml:space="preserve">and finally I’d like to talk about some of </w:t>
+      </w:r>
+      <w:r>
+        <w:t xml:space="preserve">the trends affecting our market and its future growth. </w:t>
+      </w:r>
+      <w:r>
+        <w:rPr>
+          <w:b/>
+        </w:rPr>
+        <w:t>If you have any questions, I’ll be happy to answer them at the end. So, here you can see,</w:t>
+      </w:r>
+      <w:r>
+        <w:t xml:space="preserve"> the turnover for last year was nearly sixteen billion dollars, with a final income of 978 million dollars. We operated from our headquarters in Rochester New York State in 160 countries with 55,000 employees, with over half of those in the USA. </w:t>
+      </w:r>
+      <w:r>
+        <w:rPr>
+          <w:b/>
+        </w:rPr>
+        <w:t>This next chart shows you</w:t>
+      </w:r>
+      <w:r>
+        <w:t xml:space="preserve"> how the corporation is split into four divisions. First of all there’s Xerox Global Services…</w:t>
+      </w:r>
+    </w:p>
+    <w:p>
+      <w:r>
+        <w:t xml:space="preserve">And finally there’s Xerox Innovation with five </w:t>
+      </w:r>
+      <w:proofErr w:type="spellStart"/>
+      <w:r>
+        <w:t>centres</w:t>
+      </w:r>
+      <w:proofErr w:type="spellEnd"/>
+      <w:r>
+        <w:t xml:space="preserve"> in the United States, Canada and Europe. </w:t>
+      </w:r>
+      <w:r>
+        <w:rPr>
+          <w:b/>
+        </w:rPr>
+        <w:t>Note that six percent of revenue was dedicated to research and development last year as the key part of our mission statements is</w:t>
+      </w:r>
+      <w:r>
+        <w:t xml:space="preserve">, and I quote, ‘to help people find better ways to do great work.’ </w:t>
+      </w:r>
+      <w:r>
+        <w:rPr>
+          <w:b/>
+        </w:rPr>
+        <w:t xml:space="preserve">Ok, let’s move on to look at Xerox around the world in a little more detail. Take a look at this chart, which shows revenue by region. So about half our revenue is from the US market. Then Europe with over five billion dollars and the rest of the world with over two. One thing I’d like to point out is </w:t>
+      </w:r>
+      <w:r>
+        <w:t>…</w:t>
+      </w:r>
+    </w:p>
+    <w:p>
+      <w:r>
+        <w:t xml:space="preserve">Finally, how is the market for the document industry looking? Well it would be unrecognizable to the people who founded the original company in 1906 and even compared to the second half of the twentieth century. </w:t>
+      </w:r>
+      <w:r>
+        <w:rPr>
+          <w:b/>
+        </w:rPr>
+        <w:t xml:space="preserve">More and more offices are moving from black and white printing to </w:t>
+      </w:r>
+      <w:proofErr w:type="spellStart"/>
+      <w:r>
+        <w:rPr>
+          <w:b/>
+        </w:rPr>
+        <w:t>colour</w:t>
+      </w:r>
+      <w:proofErr w:type="spellEnd"/>
+      <w:r>
+        <w:t>, and from paper documents to electronic documents. These are clearly the future opportunities and areas of growth in what is a total market worth an estimated 112 billion dollars…</w:t>
+      </w:r>
+    </w:p>
+    <w:p>
+      <w:r>
+        <w:rPr>
+          <w:b/>
+        </w:rPr>
+        <w:t>So that brings me to the end of my presentation</w:t>
+      </w:r>
+      <w:r>
+        <w:t>. Thanks for listening. I hope it’s been of interest. Are there any questions?</w:t>
       </w:r>
     </w:p>
     <w:p/>
     <w:p>
-      <w:r>
-        <w:t>A pension</w:t>
-      </w:r>
-    </w:p>
-    <w:p>
-      <w:r>
-        <w:t>The problem for me is that I won’t have enough to live on when I’m 60 and I can’t afford a private plan. So I ‘ll probably try and keep working for a few more years, and anyway, I heard the government is planning to raise the age of retirement…</w:t>
-      </w:r>
+      <w:pPr>
+        <w:pStyle w:val="ListParagraph"/>
+        <w:numPr>
+          <w:ilvl w:val="0"/>
+          <w:numId w:val="4"/>
+        </w:numPr>
+        <w:ind w:firstLineChars="0"/>
+      </w:pPr>
+      <w:r>
+        <w:t>Introducing the presentation</w:t>
+      </w:r>
+    </w:p>
+    <w:p>
+      <w:r>
+        <w:t>Good morning and thanks for coming.</w:t>
+      </w:r>
+    </w:p>
+    <w:p>
+      <w:r>
+        <w:rPr>
+          <w:rFonts w:hint="eastAsia"/>
+        </w:rPr>
+        <w:t>Today I</w:t>
+      </w:r>
+      <w:r>
+        <w:t>’d like to tell you about…</w:t>
+      </w:r>
+    </w:p>
+    <w:p/>
+    <w:p>
+      <w:pPr>
+        <w:pStyle w:val="ListParagraph"/>
+        <w:numPr>
+          <w:ilvl w:val="0"/>
+          <w:numId w:val="4"/>
+        </w:numPr>
+        <w:ind w:firstLineChars="0"/>
+      </w:pPr>
+      <w:r>
+        <w:t>Explaining the structure of the presentation</w:t>
+      </w:r>
+    </w:p>
+    <w:p>
+      <w:r>
+        <w:t>In my brief presentation we’ll begin by looking at…</w:t>
+      </w:r>
+    </w:p>
+    <w:p>
+      <w:r>
+        <w:t>I</w:t>
+      </w:r>
+      <w:r>
+        <w:rPr>
+          <w:rFonts w:hint="eastAsia"/>
+        </w:rPr>
+        <w:t xml:space="preserve">f </w:t>
+      </w:r>
+      <w:r>
+        <w:t>you have any questions, I’ll be happy to answer then at the end.</w:t>
+      </w:r>
+    </w:p>
+    <w:p>
+      <w:r>
+        <w:lastRenderedPageBreak/>
+        <w:t>Then I’ll give an overview of …</w:t>
+      </w:r>
+    </w:p>
+    <w:p/>
+    <w:p>
+      <w:pPr>
+        <w:pStyle w:val="ListParagraph"/>
+        <w:numPr>
+          <w:ilvl w:val="0"/>
+          <w:numId w:val="4"/>
+        </w:numPr>
+        <w:ind w:firstLineChars="0"/>
+      </w:pPr>
+      <w:r>
+        <w:t>Presenting the first part/the second part/ the final part</w:t>
+      </w:r>
+    </w:p>
+    <w:p>
+      <w:r>
+        <w:t xml:space="preserve">First of all </w:t>
+      </w:r>
+      <w:proofErr w:type="gramStart"/>
+      <w:r>
+        <w:t>there’s ...</w:t>
+      </w:r>
+      <w:proofErr w:type="gramEnd"/>
+    </w:p>
+    <w:p>
+      <w:r>
+        <w:t>Here you can see</w:t>
+      </w:r>
+    </w:p>
+    <w:p>
+      <w:r>
+        <w:t>One thing I would like to point out is …</w:t>
+      </w:r>
+    </w:p>
+    <w:p>
+      <w:r>
+        <w:t>Take a look at this chart, which shows…</w:t>
+      </w:r>
+    </w:p>
+    <w:p>
+      <w:r>
+        <w:t>OK, let’s move on to look at…</w:t>
+      </w:r>
+    </w:p>
+    <w:p>
+      <w:r>
+        <w:t>Finally I would like to talk about…</w:t>
+      </w:r>
+    </w:p>
+    <w:p/>
+    <w:p>
+      <w:pPr>
+        <w:pStyle w:val="ListParagraph"/>
+        <w:numPr>
+          <w:ilvl w:val="0"/>
+          <w:numId w:val="4"/>
+        </w:numPr>
+        <w:ind w:firstLineChars="0"/>
+      </w:pPr>
+      <w:r>
+        <w:t>Ending the presentation</w:t>
+      </w:r>
+    </w:p>
+    <w:p>
+      <w:r>
+        <w:t>So that brings me to the end of my presentation.</w:t>
+      </w:r>
+    </w:p>
+    <w:p>
+      <w:r>
+        <w:t>Thanks for listening</w:t>
+      </w:r>
+    </w:p>
+    <w:p>
+      <w:r>
+        <w:t>Are there any questions?</w:t>
+      </w:r>
+    </w:p>
+    <w:p/>
+    <w:p>
+      <w:r>
+        <w:t>Ask students what kind of company they would like to run if they had the chance. Tell them it is their dream company and they are going to create it. Working alone, they make up facts and figures to fill in the first column of the table. The aim of the task is to give controlled practice of the expressions for presenting. Their ideas can be as far-fetched as they like.</w:t>
+      </w:r>
+    </w:p>
+    <w:p/>
+    <w:p>
+      <w:r>
+        <w:t>T</w:t>
+      </w:r>
+      <w:r>
+        <w:rPr>
+          <w:rFonts w:hint="eastAsia"/>
+        </w:rPr>
+        <w:t xml:space="preserve">o </w:t>
+      </w:r>
+      <w:r>
+        <w:t xml:space="preserve">offer staff a better health insurance scheme, we are now working with a new insurance company. Please note therefore that a representative from this company will present the new staff policy </w:t>
+      </w:r>
+      <w:r>
+        <w:rPr>
+          <w:b/>
+        </w:rPr>
+        <w:t>on 9</w:t>
+      </w:r>
+      <w:r>
+        <w:rPr>
+          <w:b/>
+          <w:vertAlign w:val="superscript"/>
+        </w:rPr>
+        <w:t>th</w:t>
+      </w:r>
+      <w:r>
+        <w:rPr>
+          <w:b/>
+        </w:rPr>
+        <w:t xml:space="preserve"> October at 2PM in the conference room</w:t>
+      </w:r>
+      <w:r>
+        <w:t>. All staff are welcome to attend.</w:t>
+      </w:r>
+    </w:p>
+    <w:p/>
+    <w:p>
+      <w:r>
+        <w:t xml:space="preserve">Please note that I have booked Rooms 101 and 102 for the seminar next week. Also note that </w:t>
+      </w:r>
+      <w:proofErr w:type="spellStart"/>
+      <w:r>
+        <w:t>Mr</w:t>
+      </w:r>
+      <w:proofErr w:type="spellEnd"/>
+      <w:r>
+        <w:t xml:space="preserve"> Singh will be one hour late on the Monday morning.</w:t>
+      </w:r>
+    </w:p>
+    <w:p/>
+    <w:p>
+      <w:r>
+        <w:t>Due to the recent changes in the government laws, the Head of Finance will give a presentation on Tuesday 1 July at 5.30pm in the canteen to outline any effect on current company-based person scheme. Staff with this policy are welcome to attend.</w:t>
+      </w:r>
+    </w:p>
+    <w:p>
+      <w:r>
+        <w:t>As you are probably aware, the company is currently considering plans for …</w:t>
+      </w:r>
+    </w:p>
+    <w:p>
+      <w:r>
+        <w:t xml:space="preserve">Following recent feedback on working hours, the Head of Human Resources will give a presentation on Thursday 2 July at 4.30pm in the conference room to outline proposals for a system of </w:t>
+      </w:r>
+      <w:proofErr w:type="spellStart"/>
+      <w:r>
+        <w:t>flexitime</w:t>
+      </w:r>
+      <w:proofErr w:type="spellEnd"/>
+      <w:r>
+        <w:t xml:space="preserve"> and home-working. Any staff are invited to attend and share their ideas.</w:t>
+      </w:r>
+    </w:p>
+    <w:p>
+      <w:r>
+        <w:t>Please note that Spanish classes this year will begin on October 16</w:t>
+      </w:r>
+      <w:r>
+        <w:rPr>
+          <w:vertAlign w:val="superscript"/>
+        </w:rPr>
+        <w:t>th</w:t>
+      </w:r>
+      <w:r>
+        <w:t xml:space="preserve"> on Wednesday lunchtimes. Anyone wishing to participate should inform their line manager.</w:t>
+      </w:r>
+    </w:p>
+    <w:p/>
+    <w:p>
+      <w:r>
+        <w:t>S</w:t>
+      </w:r>
+      <w:r>
+        <w:rPr>
+          <w:rFonts w:hint="eastAsia"/>
+        </w:rPr>
+        <w:t xml:space="preserve">tarting </w:t>
+      </w:r>
+      <w:r>
+        <w:t>a business</w:t>
+      </w:r>
+    </w:p>
+    <w:p>
+      <w:r>
+        <w:t xml:space="preserve">Branch out </w:t>
+      </w:r>
+      <w:r>
+        <w:rPr>
+          <w:rFonts w:hint="eastAsia"/>
+        </w:rPr>
+        <w:t>扩展</w:t>
+      </w:r>
+      <w:r>
+        <w:t>到</w:t>
+      </w:r>
+    </w:p>
+    <w:p>
+      <w:r>
+        <w:rPr>
+          <w:rFonts w:hint="eastAsia"/>
+        </w:rPr>
+        <w:t>I continued studying English, and branched out to other language</w:t>
+      </w:r>
+    </w:p>
+    <w:p>
+      <w:r>
+        <w:t xml:space="preserve">Franchise </w:t>
+      </w:r>
+      <w:r>
+        <w:rPr>
+          <w:rFonts w:hint="eastAsia"/>
+        </w:rPr>
+        <w:t>经销</w:t>
+      </w:r>
+      <w:r>
+        <w:t>权，加盟</w:t>
+      </w:r>
+      <w:r>
+        <w:tab/>
+        <w:t xml:space="preserve">franchisor </w:t>
+      </w:r>
+      <w:r>
+        <w:rPr>
+          <w:rFonts w:hint="eastAsia"/>
+        </w:rPr>
+        <w:t>被</w:t>
+      </w:r>
+      <w:r>
+        <w:t>加盟商</w:t>
+      </w:r>
+      <w:r>
+        <w:tab/>
+        <w:t xml:space="preserve">franchisee </w:t>
+      </w:r>
+      <w:r>
+        <w:rPr>
+          <w:rFonts w:hint="eastAsia"/>
+        </w:rPr>
+        <w:t>加盟</w:t>
+      </w:r>
+      <w:r>
+        <w:t>商</w:t>
+      </w:r>
+    </w:p>
+    <w:p>
+      <w:pPr>
+        <w:rPr>
+          <w:rFonts w:hint="eastAsia"/>
+        </w:rPr>
+      </w:pPr>
+      <w:r>
+        <w:t>S</w:t>
+      </w:r>
+      <w:r>
+        <w:rPr>
+          <w:rFonts w:hint="eastAsia"/>
+        </w:rPr>
+        <w:t xml:space="preserve">ole </w:t>
+      </w:r>
+      <w:r>
+        <w:t xml:space="preserve">trader </w:t>
+      </w:r>
+      <w:r>
+        <w:rPr>
+          <w:rFonts w:hint="eastAsia"/>
+        </w:rPr>
+        <w:t>专营</w:t>
+      </w:r>
+      <w:r>
+        <w:t>商</w:t>
+      </w:r>
+      <w:r>
+        <w:rPr>
+          <w:rFonts w:hint="eastAsia"/>
+        </w:rPr>
+        <w:t xml:space="preserve"> </w:t>
+      </w:r>
+    </w:p>
+    <w:p>
+      <w:r>
+        <w:t>Sole trader: you are self-employed and set up the business on your own.</w:t>
+      </w:r>
+    </w:p>
+    <w:p>
+      <w:r>
+        <w:t xml:space="preserve">Partnership: you are self-employed and start the business with another person. You are both </w:t>
+      </w:r>
+      <w:r>
+        <w:lastRenderedPageBreak/>
+        <w:t>equally liable.</w:t>
+      </w:r>
+    </w:p>
+    <w:p>
+      <w:r>
+        <w:t>Franchise: you buy a license to trade under the name of the franchisor and you benefit from the franchisor’s expertise.</w:t>
+      </w:r>
+    </w:p>
+    <w:p>
+      <w:pPr>
+        <w:rPr>
+          <w:rFonts w:hint="eastAsia"/>
+        </w:rPr>
+      </w:pPr>
       <w:bookmarkStart w:id="0" w:name="_GoBack"/>
       <w:bookmarkEnd w:id="0"/>
     </w:p>
-    <w:p/>
     <w:sectPr>
       <w:pgSz w:w="11906" w:h="16838"/>
       <w:pgMar w:top="1440" w:right="1800" w:bottom="1440" w:left="1800" w:header="851" w:footer="992" w:gutter="0"/>
@@ -1170,8 +2779,180 @@
 </file>
 
 <file path=word/numbering.xml><?xml version="1.0" encoding="utf-8"?>
-<w:numbering xmlns:wpc="http://schemas.microsoft.com/office/word/2010/wordprocessingCanvas" xmlns:cx="http://schemas.microsoft.com/office/drawing/2014/chartex" xmlns:cx1="http://schemas.microsoft.com/office/drawing/2015/9/8/chartex" xmlns:mc="http://schemas.openxmlformats.org/markup-compatibility/2006" xmlns:o="urn:schemas-microsoft-com:office:office" xmlns:r="http://schemas.openxmlformats.org/officeDocument/2006/relationships" xmlns:m="http://schemas.openxmlformats.org/officeDocument/2006/math" xmlns:v="urn:schemas-microsoft-com:vml" xmlns:wp14="http://schemas.microsoft.com/office/word/2010/wordprocessingDrawing" xmlns:wp="http://schemas.openxmlformats.org/drawingml/2006/wordprocessingDrawing" xmlns:w10="urn:schemas-microsoft-com:office:word" xmlns:w="http://schemas.openxmlformats.org/wordprocessingml/2006/main" xmlns:w14="http://schemas.microsoft.com/office/word/2010/wordml" xmlns:w15="http://schemas.microsoft.com/office/word/2012/wordml" xmlns:w16se="http://schemas.microsoft.com/office/word/2015/wordml/symex" xmlns:wpg="http://schemas.microsoft.com/office/word/2010/wordprocessingGroup" xmlns:wpi="http://schemas.microsoft.com/office/word/2010/wordprocessingInk" xmlns:wne="http://schemas.microsoft.com/office/word/2006/wordml" xmlns:wps="http://schemas.microsoft.com/office/word/2010/wordprocessingShape" mc:Ignorable="w14 w15 w16se wp14">
-  <w:abstractNum w:abstractNumId="0" w15:restartNumberingAfterBreak="0">
+<w:numbering xmlns:wpc="http://schemas.microsoft.com/office/word/2010/wordprocessingCanvas" xmlns:mc="http://schemas.openxmlformats.org/markup-compatibility/2006" xmlns:o="urn:schemas-microsoft-com:office:office" xmlns:r="http://schemas.openxmlformats.org/officeDocument/2006/relationships" xmlns:m="http://schemas.openxmlformats.org/officeDocument/2006/math" xmlns:v="urn:schemas-microsoft-com:vml" xmlns:wp14="http://schemas.microsoft.com/office/word/2010/wordprocessingDrawing" xmlns:wp="http://schemas.openxmlformats.org/drawingml/2006/wordprocessingDrawing" xmlns:w10="urn:schemas-microsoft-com:office:word" xmlns:w="http://schemas.openxmlformats.org/wordprocessingml/2006/main" xmlns:w14="http://schemas.microsoft.com/office/word/2010/wordml" xmlns:w15="http://schemas.microsoft.com/office/word/2012/wordml" xmlns:wpg="http://schemas.microsoft.com/office/word/2010/wordprocessingGroup" xmlns:wpi="http://schemas.microsoft.com/office/word/2010/wordprocessingInk" xmlns:wne="http://schemas.microsoft.com/office/word/2006/wordml" xmlns:wps="http://schemas.microsoft.com/office/word/2010/wordprocessingShape" mc:Ignorable="w14 w15 wp14">
+  <w:abstractNum w:abstractNumId="0">
+    <w:nsid w:val="246332BF"/>
+    <w:multiLevelType w:val="hybridMultilevel"/>
+    <w:tmpl w:val="F8D8418C"/>
+    <w:lvl w:ilvl="0" w:tplc="0409000F">
+      <w:start w:val="1"/>
+      <w:numFmt w:val="decimal"/>
+      <w:lvlText w:val="%1."/>
+      <w:lvlJc w:val="left"/>
+      <w:pPr>
+        <w:ind w:left="420" w:hanging="420"/>
+      </w:pPr>
+    </w:lvl>
+    <w:lvl w:ilvl="1" w:tplc="04090019" w:tentative="1">
+      <w:start w:val="1"/>
+      <w:numFmt w:val="lowerLetter"/>
+      <w:lvlText w:val="%2)"/>
+      <w:lvlJc w:val="left"/>
+      <w:pPr>
+        <w:ind w:left="840" w:hanging="420"/>
+      </w:pPr>
+    </w:lvl>
+    <w:lvl w:ilvl="2" w:tplc="0409001B" w:tentative="1">
+      <w:start w:val="1"/>
+      <w:numFmt w:val="lowerRoman"/>
+      <w:lvlText w:val="%3."/>
+      <w:lvlJc w:val="right"/>
+      <w:pPr>
+        <w:ind w:left="1260" w:hanging="420"/>
+      </w:pPr>
+    </w:lvl>
+    <w:lvl w:ilvl="3" w:tplc="0409000F" w:tentative="1">
+      <w:start w:val="1"/>
+      <w:numFmt w:val="decimal"/>
+      <w:lvlText w:val="%4."/>
+      <w:lvlJc w:val="left"/>
+      <w:pPr>
+        <w:ind w:left="1680" w:hanging="420"/>
+      </w:pPr>
+    </w:lvl>
+    <w:lvl w:ilvl="4" w:tplc="04090019" w:tentative="1">
+      <w:start w:val="1"/>
+      <w:numFmt w:val="lowerLetter"/>
+      <w:lvlText w:val="%5)"/>
+      <w:lvlJc w:val="left"/>
+      <w:pPr>
+        <w:ind w:left="2100" w:hanging="420"/>
+      </w:pPr>
+    </w:lvl>
+    <w:lvl w:ilvl="5" w:tplc="0409001B" w:tentative="1">
+      <w:start w:val="1"/>
+      <w:numFmt w:val="lowerRoman"/>
+      <w:lvlText w:val="%6."/>
+      <w:lvlJc w:val="right"/>
+      <w:pPr>
+        <w:ind w:left="2520" w:hanging="420"/>
+      </w:pPr>
+    </w:lvl>
+    <w:lvl w:ilvl="6" w:tplc="0409000F" w:tentative="1">
+      <w:start w:val="1"/>
+      <w:numFmt w:val="decimal"/>
+      <w:lvlText w:val="%7."/>
+      <w:lvlJc w:val="left"/>
+      <w:pPr>
+        <w:ind w:left="2940" w:hanging="420"/>
+      </w:pPr>
+    </w:lvl>
+    <w:lvl w:ilvl="7" w:tplc="04090019" w:tentative="1">
+      <w:start w:val="1"/>
+      <w:numFmt w:val="lowerLetter"/>
+      <w:lvlText w:val="%8)"/>
+      <w:lvlJc w:val="left"/>
+      <w:pPr>
+        <w:ind w:left="3360" w:hanging="420"/>
+      </w:pPr>
+    </w:lvl>
+    <w:lvl w:ilvl="8" w:tplc="0409001B" w:tentative="1">
+      <w:start w:val="1"/>
+      <w:numFmt w:val="lowerRoman"/>
+      <w:lvlText w:val="%9."/>
+      <w:lvlJc w:val="right"/>
+      <w:pPr>
+        <w:ind w:left="3780" w:hanging="420"/>
+      </w:pPr>
+    </w:lvl>
+  </w:abstractNum>
+  <w:abstractNum w:abstractNumId="1">
+    <w:nsid w:val="39A35468"/>
+    <w:multiLevelType w:val="hybridMultilevel"/>
+    <w:tmpl w:val="AFAE3B8E"/>
+    <w:lvl w:ilvl="0" w:tplc="0409000F">
+      <w:start w:val="1"/>
+      <w:numFmt w:val="decimal"/>
+      <w:lvlText w:val="%1."/>
+      <w:lvlJc w:val="left"/>
+      <w:pPr>
+        <w:ind w:left="420" w:hanging="420"/>
+      </w:pPr>
+    </w:lvl>
+    <w:lvl w:ilvl="1" w:tplc="04090019" w:tentative="1">
+      <w:start w:val="1"/>
+      <w:numFmt w:val="lowerLetter"/>
+      <w:lvlText w:val="%2)"/>
+      <w:lvlJc w:val="left"/>
+      <w:pPr>
+        <w:ind w:left="840" w:hanging="420"/>
+      </w:pPr>
+    </w:lvl>
+    <w:lvl w:ilvl="2" w:tplc="0409001B" w:tentative="1">
+      <w:start w:val="1"/>
+      <w:numFmt w:val="lowerRoman"/>
+      <w:lvlText w:val="%3."/>
+      <w:lvlJc w:val="right"/>
+      <w:pPr>
+        <w:ind w:left="1260" w:hanging="420"/>
+      </w:pPr>
+    </w:lvl>
+    <w:lvl w:ilvl="3" w:tplc="0409000F" w:tentative="1">
+      <w:start w:val="1"/>
+      <w:numFmt w:val="decimal"/>
+      <w:lvlText w:val="%4."/>
+      <w:lvlJc w:val="left"/>
+      <w:pPr>
+        <w:ind w:left="1680" w:hanging="420"/>
+      </w:pPr>
+    </w:lvl>
+    <w:lvl w:ilvl="4" w:tplc="04090019" w:tentative="1">
+      <w:start w:val="1"/>
+      <w:numFmt w:val="lowerLetter"/>
+      <w:lvlText w:val="%5)"/>
+      <w:lvlJc w:val="left"/>
+      <w:pPr>
+        <w:ind w:left="2100" w:hanging="420"/>
+      </w:pPr>
+    </w:lvl>
+    <w:lvl w:ilvl="5" w:tplc="0409001B" w:tentative="1">
+      <w:start w:val="1"/>
+      <w:numFmt w:val="lowerRoman"/>
+      <w:lvlText w:val="%6."/>
+      <w:lvlJc w:val="right"/>
+      <w:pPr>
+        <w:ind w:left="2520" w:hanging="420"/>
+      </w:pPr>
+    </w:lvl>
+    <w:lvl w:ilvl="6" w:tplc="0409000F" w:tentative="1">
+      <w:start w:val="1"/>
+      <w:numFmt w:val="decimal"/>
+      <w:lvlText w:val="%7."/>
+      <w:lvlJc w:val="left"/>
+      <w:pPr>
+        <w:ind w:left="2940" w:hanging="420"/>
+      </w:pPr>
+    </w:lvl>
+    <w:lvl w:ilvl="7" w:tplc="04090019" w:tentative="1">
+      <w:start w:val="1"/>
+      <w:numFmt w:val="lowerLetter"/>
+      <w:lvlText w:val="%8)"/>
+      <w:lvlJc w:val="left"/>
+      <w:pPr>
+        <w:ind w:left="3360" w:hanging="420"/>
+      </w:pPr>
+    </w:lvl>
+    <w:lvl w:ilvl="8" w:tplc="0409001B" w:tentative="1">
+      <w:start w:val="1"/>
+      <w:numFmt w:val="lowerRoman"/>
+      <w:lvlText w:val="%9."/>
+      <w:lvlJc w:val="right"/>
+      <w:pPr>
+        <w:ind w:left="3780" w:hanging="420"/>
+      </w:pPr>
+    </w:lvl>
+  </w:abstractNum>
+  <w:abstractNum w:abstractNumId="2">
     <w:nsid w:val="576C249E"/>
     <w:multiLevelType w:val="hybridMultilevel"/>
     <w:tmpl w:val="DCC29404"/>
@@ -1257,14 +3038,112 @@
       </w:pPr>
     </w:lvl>
   </w:abstractNum>
+  <w:abstractNum w:abstractNumId="3">
+    <w:nsid w:val="5CE10039"/>
+    <w:multiLevelType w:val="hybridMultilevel"/>
+    <w:tmpl w:val="899C90F8"/>
+    <w:lvl w:ilvl="0" w:tplc="04090001">
+      <w:start w:val="1"/>
+      <w:numFmt w:val="bullet"/>
+      <w:lvlText w:val=""/>
+      <w:lvlJc w:val="left"/>
+      <w:pPr>
+        <w:ind w:left="420" w:hanging="420"/>
+      </w:pPr>
+      <w:rPr>
+        <w:rFonts w:ascii="Wingdings" w:hAnsi="Wingdings" w:hint="default"/>
+      </w:rPr>
+    </w:lvl>
+    <w:lvl w:ilvl="1" w:tplc="04090019" w:tentative="1">
+      <w:start w:val="1"/>
+      <w:numFmt w:val="lowerLetter"/>
+      <w:lvlText w:val="%2)"/>
+      <w:lvlJc w:val="left"/>
+      <w:pPr>
+        <w:ind w:left="840" w:hanging="420"/>
+      </w:pPr>
+    </w:lvl>
+    <w:lvl w:ilvl="2" w:tplc="0409001B" w:tentative="1">
+      <w:start w:val="1"/>
+      <w:numFmt w:val="lowerRoman"/>
+      <w:lvlText w:val="%3."/>
+      <w:lvlJc w:val="right"/>
+      <w:pPr>
+        <w:ind w:left="1260" w:hanging="420"/>
+      </w:pPr>
+    </w:lvl>
+    <w:lvl w:ilvl="3" w:tplc="0409000F" w:tentative="1">
+      <w:start w:val="1"/>
+      <w:numFmt w:val="decimal"/>
+      <w:lvlText w:val="%4."/>
+      <w:lvlJc w:val="left"/>
+      <w:pPr>
+        <w:ind w:left="1680" w:hanging="420"/>
+      </w:pPr>
+    </w:lvl>
+    <w:lvl w:ilvl="4" w:tplc="04090019" w:tentative="1">
+      <w:start w:val="1"/>
+      <w:numFmt w:val="lowerLetter"/>
+      <w:lvlText w:val="%5)"/>
+      <w:lvlJc w:val="left"/>
+      <w:pPr>
+        <w:ind w:left="2100" w:hanging="420"/>
+      </w:pPr>
+    </w:lvl>
+    <w:lvl w:ilvl="5" w:tplc="0409001B" w:tentative="1">
+      <w:start w:val="1"/>
+      <w:numFmt w:val="lowerRoman"/>
+      <w:lvlText w:val="%6."/>
+      <w:lvlJc w:val="right"/>
+      <w:pPr>
+        <w:ind w:left="2520" w:hanging="420"/>
+      </w:pPr>
+    </w:lvl>
+    <w:lvl w:ilvl="6" w:tplc="0409000F" w:tentative="1">
+      <w:start w:val="1"/>
+      <w:numFmt w:val="decimal"/>
+      <w:lvlText w:val="%7."/>
+      <w:lvlJc w:val="left"/>
+      <w:pPr>
+        <w:ind w:left="2940" w:hanging="420"/>
+      </w:pPr>
+    </w:lvl>
+    <w:lvl w:ilvl="7" w:tplc="04090019" w:tentative="1">
+      <w:start w:val="1"/>
+      <w:numFmt w:val="lowerLetter"/>
+      <w:lvlText w:val="%8)"/>
+      <w:lvlJc w:val="left"/>
+      <w:pPr>
+        <w:ind w:left="3360" w:hanging="420"/>
+      </w:pPr>
+    </w:lvl>
+    <w:lvl w:ilvl="8" w:tplc="0409001B" w:tentative="1">
+      <w:start w:val="1"/>
+      <w:numFmt w:val="lowerRoman"/>
+      <w:lvlText w:val="%9."/>
+      <w:lvlJc w:val="right"/>
+      <w:pPr>
+        <w:ind w:left="3780" w:hanging="420"/>
+      </w:pPr>
+    </w:lvl>
+  </w:abstractNum>
   <w:num w:numId="1">
+    <w:abstractNumId w:val="2"/>
+  </w:num>
+  <w:num w:numId="2">
+    <w:abstractNumId w:val="1"/>
+  </w:num>
+  <w:num w:numId="3">
     <w:abstractNumId w:val="0"/>
+  </w:num>
+  <w:num w:numId="4">
+    <w:abstractNumId w:val="3"/>
   </w:num>
 </w:numbering>
 </file>
 
 <file path=word/styles.xml><?xml version="1.0" encoding="utf-8"?>
-<w:styles xmlns:mc="http://schemas.openxmlformats.org/markup-compatibility/2006" xmlns:r="http://schemas.openxmlformats.org/officeDocument/2006/relationships" xmlns:w="http://schemas.openxmlformats.org/wordprocessingml/2006/main" xmlns:w14="http://schemas.microsoft.com/office/word/2010/wordml" xmlns:w15="http://schemas.microsoft.com/office/word/2012/wordml" xmlns:w16se="http://schemas.microsoft.com/office/word/2015/wordml/symex" mc:Ignorable="w14 w15 w16se">
+<w:styles xmlns:mc="http://schemas.openxmlformats.org/markup-compatibility/2006" xmlns:r="http://schemas.openxmlformats.org/officeDocument/2006/relationships" xmlns:w="http://schemas.openxmlformats.org/wordprocessingml/2006/main" xmlns:w14="http://schemas.microsoft.com/office/word/2010/wordml" xmlns:w15="http://schemas.microsoft.com/office/word/2012/wordml" mc:Ignorable="w14 w15">
   <w:docDefaults>
     <w:rPrDefault>
       <w:rPr>

</xml_diff>